<commit_message>
Redacted the Musaca exam requirements
</commit_message>
<xml_diff>
--- a/C#WebDevelopment/C#-Web-Basics/ExamPreparationMusaca/CSharp-Web-Basics-Exam-Preparation-Part-2.docx
+++ b/C#WebDevelopment/C#-Web-Basics/ExamPreparationMusaca/CSharp-Web-Basics-Exam-Preparation-Part-2.docx
@@ -1,6 +1,6 @@
 
 <file path=word/document.xml><?xml version="1.0" encoding="utf-8"?>
-<w:document xmlns:wpc="http://schemas.microsoft.com/office/word/2010/wordprocessingCanvas" xmlns:cx="http://schemas.microsoft.com/office/drawing/2014/chartex" xmlns:cx1="http://schemas.microsoft.com/office/drawing/2015/9/8/chartex" xmlns:cx2="http://schemas.microsoft.com/office/drawing/2015/10/21/chartex" xmlns:cx3="http://schemas.microsoft.com/office/drawing/2016/5/9/chartex" xmlns:cx4="http://schemas.microsoft.com/office/drawing/2016/5/10/chartex" xmlns:cx5="http://schemas.microsoft.com/office/drawing/2016/5/11/chartex" xmlns:cx6="http://schemas.microsoft.com/office/drawing/2016/5/12/chartex" xmlns:cx7="http://schemas.microsoft.com/office/drawing/2016/5/13/chartex" xmlns:cx8="http://schemas.microsoft.com/office/drawing/2016/5/14/chartex" xmlns:mc="http://schemas.openxmlformats.org/markup-compatibility/2006" xmlns:aink="http://schemas.microsoft.com/office/drawing/2016/ink" xmlns:am3d="http://schemas.microsoft.com/office/drawing/2017/model3d" xmlns:o="urn:schemas-microsoft-com:office:office" xmlns:r="http://schemas.openxmlformats.org/officeDocument/2006/relationships" xmlns:m="http://schemas.openxmlformats.org/officeDocument/2006/math" xmlns:v="urn:schemas-microsoft-com:vml" xmlns:wp14="http://schemas.microsoft.com/office/word/2010/wordprocessingDrawing" xmlns:wp="http://schemas.openxmlformats.org/drawingml/2006/wordprocessingDrawing" xmlns:w10="urn:schemas-microsoft-com:office:word" xmlns:w="http://schemas.openxmlformats.org/wordprocessingml/2006/main" xmlns:w14="http://schemas.microsoft.com/office/word/2010/wordml" xmlns:w15="http://schemas.microsoft.com/office/word/2012/wordml" xmlns:w16cid="http://schemas.microsoft.com/office/word/2016/wordml/cid" xmlns:w16se="http://schemas.microsoft.com/office/word/2015/wordml/symex" xmlns:wpg="http://schemas.microsoft.com/office/word/2010/wordprocessingGroup" xmlns:wpi="http://schemas.microsoft.com/office/word/2010/wordprocessingInk" xmlns:wne="http://schemas.microsoft.com/office/word/2006/wordml" xmlns:wps="http://schemas.microsoft.com/office/word/2010/wordprocessingShape" mc:Ignorable="w14 w15 w16se w16cid wp14">
+<w:document xmlns:wpc="http://schemas.microsoft.com/office/word/2010/wordprocessingCanvas" xmlns:mc="http://schemas.openxmlformats.org/markup-compatibility/2006" xmlns:o="urn:schemas-microsoft-com:office:office" xmlns:r="http://schemas.openxmlformats.org/officeDocument/2006/relationships" xmlns:m="http://schemas.openxmlformats.org/officeDocument/2006/math" xmlns:v="urn:schemas-microsoft-com:vml" xmlns:wp14="http://schemas.microsoft.com/office/word/2010/wordprocessingDrawing" xmlns:wp="http://schemas.openxmlformats.org/drawingml/2006/wordprocessingDrawing" xmlns:w10="urn:schemas-microsoft-com:office:word" xmlns:w="http://schemas.openxmlformats.org/wordprocessingml/2006/main" xmlns:w14="http://schemas.microsoft.com/office/word/2010/wordml" xmlns:w15="http://schemas.microsoft.com/office/word/2012/wordml" xmlns:wpg="http://schemas.microsoft.com/office/word/2010/wordprocessingGroup" xmlns:wpi="http://schemas.microsoft.com/office/word/2010/wordprocessingInk" xmlns:wne="http://schemas.microsoft.com/office/word/2006/wordml" xmlns:wps="http://schemas.microsoft.com/office/word/2010/wordprocessingShape" mc:Ignorable="w14 w15 wp14">
   <w:body>
     <w:p>
       <w:pPr>
@@ -190,15 +190,7 @@
         <w:t>MUSACA</w:t>
       </w:r>
       <w:r>
-        <w:t xml:space="preserve"> platform for a client of theirs, which is a </w:t>
-      </w:r>
-      <w:proofErr w:type="gramStart"/>
-      <w:r>
-        <w:t>really big</w:t>
-      </w:r>
-      <w:proofErr w:type="gramEnd"/>
-      <w:r>
-        <w:t xml:space="preserve"> hy</w:t>
+        <w:t xml:space="preserve"> platform for a client of theirs, which is a really big hy</w:t>
       </w:r>
       <w:r>
         <w:t>permarket company.</w:t>
@@ -511,7 +503,6 @@
         </w:rPr>
         <w:t xml:space="preserve"> </w:t>
       </w:r>
-      <w:proofErr w:type="gramStart"/>
       <w:r>
         <w:rPr>
           <w:rStyle w:val="CodeChar"/>
@@ -528,16 +519,7 @@
           <w:rFonts w:asciiTheme="minorHAnsi" w:hAnsiTheme="minorHAnsi" w:cstheme="minorHAnsi"/>
           <w:b w:val="0"/>
         </w:rPr>
-        <w:t xml:space="preserve"> a</w:t>
-      </w:r>
-      <w:proofErr w:type="gramEnd"/>
-      <w:r>
-        <w:rPr>
-          <w:rStyle w:val="CodeChar"/>
-          <w:rFonts w:asciiTheme="minorHAnsi" w:hAnsiTheme="minorHAnsi" w:cstheme="minorHAnsi"/>
-          <w:b w:val="0"/>
-        </w:rPr>
-        <w:t xml:space="preserve"> </w:t>
+        <w:t xml:space="preserve"> a </w:t>
       </w:r>
       <w:r>
         <w:rPr>
@@ -1204,7 +1186,6 @@
           <w:numId w:val="15"/>
         </w:numPr>
       </w:pPr>
-      <w:proofErr w:type="spellStart"/>
       <w:r>
         <w:rPr>
           <w:rFonts w:ascii="Consolas" w:hAnsi="Consolas"/>
@@ -1212,7 +1193,6 @@
         </w:rPr>
         <w:t>CashierId</w:t>
       </w:r>
-      <w:proofErr w:type="spellEnd"/>
       <w:r>
         <w:t xml:space="preserve"> – a </w:t>
       </w:r>
@@ -1375,6 +1355,7 @@
       <w:r>
         <w:rPr>
           <w:noProof/>
+          <w:lang w:val="bg-BG" w:eastAsia="bg-BG"/>
         </w:rPr>
         <w:drawing>
           <wp:inline distT="0" distB="0" distL="0" distR="0">
@@ -1460,7 +1441,7 @@
       <w:r>
         <w:rPr>
           <w:noProof/>
-          <w:lang w:val="en-GB" w:eastAsia="en-GB"/>
+          <w:lang w:val="bg-BG" w:eastAsia="bg-BG"/>
         </w:rPr>
         <w:drawing>
           <wp:inline distT="0" distB="0" distL="0" distR="0">
@@ -1554,7 +1535,7 @@
       <w:r>
         <w:rPr>
           <w:noProof/>
-          <w:lang w:val="en-GB" w:eastAsia="en-GB"/>
+          <w:lang w:val="bg-BG" w:eastAsia="bg-BG"/>
         </w:rPr>
         <w:drawing>
           <wp:inline distT="0" distB="0" distL="0" distR="0">
@@ -1718,6 +1699,7 @@
       <w:r>
         <w:rPr>
           <w:noProof/>
+          <w:lang w:val="bg-BG" w:eastAsia="bg-BG"/>
         </w:rPr>
         <w:drawing>
           <wp:inline distT="0" distB="0" distL="0" distR="0">
@@ -1780,6 +1762,7 @@
       <w:r>
         <w:rPr>
           <w:noProof/>
+          <w:lang w:val="bg-BG" w:eastAsia="bg-BG"/>
         </w:rPr>
         <w:drawing>
           <wp:inline distT="0" distB="0" distL="0" distR="0" wp14:anchorId="136F27A3" wp14:editId="2A5063F8">
@@ -1893,6 +1876,7 @@
       <w:r>
         <w:rPr>
           <w:noProof/>
+          <w:lang w:val="bg-BG" w:eastAsia="bg-BG"/>
         </w:rPr>
         <w:drawing>
           <wp:inline distT="0" distB="0" distL="0" distR="0">
@@ -1984,6 +1968,7 @@
       <w:r>
         <w:rPr>
           <w:noProof/>
+          <w:lang w:val="bg-BG" w:eastAsia="bg-BG"/>
         </w:rPr>
         <w:drawing>
           <wp:inline distT="0" distB="0" distL="0" distR="0">
@@ -2437,8 +2422,10 @@
         <w:rPr>
           <w:rStyle w:val="CodeChar"/>
         </w:rPr>
-        <w:t>M</w:t>
-      </w:r>
+        <w:t>N</w:t>
+      </w:r>
+      <w:bookmarkStart w:id="0" w:name="_GoBack"/>
+      <w:bookmarkEnd w:id="0"/>
       <w:r>
         <w:rPr>
           <w:rStyle w:val="CodeChar"/>
@@ -3302,7 +3289,6 @@
       </w:r>
     </w:p>
     <w:p>
-      <w:bookmarkStart w:id="0" w:name="_GoBack"/>
       <w:r>
         <w:rPr>
           <w:b/>
@@ -3310,7 +3296,6 @@
         </w:rPr>
         <w:t>NOTE</w:t>
       </w:r>
-      <w:bookmarkEnd w:id="0"/>
       <w:r>
         <w:t xml:space="preserve">: Upon </w:t>
       </w:r>
@@ -4557,7 +4542,7 @@
 </file>
 
 <file path=word/endnotes.xml><?xml version="1.0" encoding="utf-8"?>
-<w:endnotes xmlns:wpc="http://schemas.microsoft.com/office/word/2010/wordprocessingCanvas" xmlns:cx="http://schemas.microsoft.com/office/drawing/2014/chartex" xmlns:cx1="http://schemas.microsoft.com/office/drawing/2015/9/8/chartex" xmlns:cx2="http://schemas.microsoft.com/office/drawing/2015/10/21/chartex" xmlns:cx3="http://schemas.microsoft.com/office/drawing/2016/5/9/chartex" xmlns:cx4="http://schemas.microsoft.com/office/drawing/2016/5/10/chartex" xmlns:cx5="http://schemas.microsoft.com/office/drawing/2016/5/11/chartex" xmlns:cx6="http://schemas.microsoft.com/office/drawing/2016/5/12/chartex" xmlns:cx7="http://schemas.microsoft.com/office/drawing/2016/5/13/chartex" xmlns:cx8="http://schemas.microsoft.com/office/drawing/2016/5/14/chartex" xmlns:mc="http://schemas.openxmlformats.org/markup-compatibility/2006" xmlns:aink="http://schemas.microsoft.com/office/drawing/2016/ink" xmlns:am3d="http://schemas.microsoft.com/office/drawing/2017/model3d" xmlns:o="urn:schemas-microsoft-com:office:office" xmlns:r="http://schemas.openxmlformats.org/officeDocument/2006/relationships" xmlns:m="http://schemas.openxmlformats.org/officeDocument/2006/math" xmlns:v="urn:schemas-microsoft-com:vml" xmlns:wp14="http://schemas.microsoft.com/office/word/2010/wordprocessingDrawing" xmlns:wp="http://schemas.openxmlformats.org/drawingml/2006/wordprocessingDrawing" xmlns:w10="urn:schemas-microsoft-com:office:word" xmlns:w="http://schemas.openxmlformats.org/wordprocessingml/2006/main" xmlns:w14="http://schemas.microsoft.com/office/word/2010/wordml" xmlns:w15="http://schemas.microsoft.com/office/word/2012/wordml" xmlns:w16cid="http://schemas.microsoft.com/office/word/2016/wordml/cid" xmlns:w16se="http://schemas.microsoft.com/office/word/2015/wordml/symex" xmlns:wpg="http://schemas.microsoft.com/office/word/2010/wordprocessingGroup" xmlns:wpi="http://schemas.microsoft.com/office/word/2010/wordprocessingInk" xmlns:wne="http://schemas.microsoft.com/office/word/2006/wordml" xmlns:wps="http://schemas.microsoft.com/office/word/2010/wordprocessingShape" mc:Ignorable="w14 w15 w16se w16cid wp14">
+<w:endnotes xmlns:wpc="http://schemas.microsoft.com/office/word/2010/wordprocessingCanvas" xmlns:mc="http://schemas.openxmlformats.org/markup-compatibility/2006" xmlns:o="urn:schemas-microsoft-com:office:office" xmlns:r="http://schemas.openxmlformats.org/officeDocument/2006/relationships" xmlns:m="http://schemas.openxmlformats.org/officeDocument/2006/math" xmlns:v="urn:schemas-microsoft-com:vml" xmlns:wp14="http://schemas.microsoft.com/office/word/2010/wordprocessingDrawing" xmlns:wp="http://schemas.openxmlformats.org/drawingml/2006/wordprocessingDrawing" xmlns:w10="urn:schemas-microsoft-com:office:word" xmlns:w="http://schemas.openxmlformats.org/wordprocessingml/2006/main" xmlns:w14="http://schemas.microsoft.com/office/word/2010/wordml" xmlns:w15="http://schemas.microsoft.com/office/word/2012/wordml" xmlns:wpg="http://schemas.microsoft.com/office/word/2010/wordprocessingGroup" xmlns:wpi="http://schemas.microsoft.com/office/word/2010/wordprocessingInk" xmlns:wne="http://schemas.microsoft.com/office/word/2006/wordml" xmlns:wps="http://schemas.microsoft.com/office/word/2010/wordprocessingShape" mc:Ignorable="w14 w15 wp14">
   <w:endnote w:type="separator" w:id="-1">
     <w:p>
       <w:pPr>
@@ -4582,7 +4567,7 @@
 </file>
 
 <file path=word/footer1.xml><?xml version="1.0" encoding="utf-8"?>
-<w:ftr xmlns:wpc="http://schemas.microsoft.com/office/word/2010/wordprocessingCanvas" xmlns:cx="http://schemas.microsoft.com/office/drawing/2014/chartex" xmlns:cx1="http://schemas.microsoft.com/office/drawing/2015/9/8/chartex" xmlns:cx2="http://schemas.microsoft.com/office/drawing/2015/10/21/chartex" xmlns:cx3="http://schemas.microsoft.com/office/drawing/2016/5/9/chartex" xmlns:cx4="http://schemas.microsoft.com/office/drawing/2016/5/10/chartex" xmlns:cx5="http://schemas.microsoft.com/office/drawing/2016/5/11/chartex" xmlns:cx6="http://schemas.microsoft.com/office/drawing/2016/5/12/chartex" xmlns:cx7="http://schemas.microsoft.com/office/drawing/2016/5/13/chartex" xmlns:cx8="http://schemas.microsoft.com/office/drawing/2016/5/14/chartex" xmlns:mc="http://schemas.openxmlformats.org/markup-compatibility/2006" xmlns:aink="http://schemas.microsoft.com/office/drawing/2016/ink" xmlns:am3d="http://schemas.microsoft.com/office/drawing/2017/model3d" xmlns:o="urn:schemas-microsoft-com:office:office" xmlns:r="http://schemas.openxmlformats.org/officeDocument/2006/relationships" xmlns:m="http://schemas.openxmlformats.org/officeDocument/2006/math" xmlns:v="urn:schemas-microsoft-com:vml" xmlns:wp14="http://schemas.microsoft.com/office/word/2010/wordprocessingDrawing" xmlns:wp="http://schemas.openxmlformats.org/drawingml/2006/wordprocessingDrawing" xmlns:w10="urn:schemas-microsoft-com:office:word" xmlns:w="http://schemas.openxmlformats.org/wordprocessingml/2006/main" xmlns:w14="http://schemas.microsoft.com/office/word/2010/wordml" xmlns:w15="http://schemas.microsoft.com/office/word/2012/wordml" xmlns:w16cid="http://schemas.microsoft.com/office/word/2016/wordml/cid" xmlns:w16se="http://schemas.microsoft.com/office/word/2015/wordml/symex" xmlns:wpg="http://schemas.microsoft.com/office/word/2010/wordprocessingGroup" xmlns:wpi="http://schemas.microsoft.com/office/word/2010/wordprocessingInk" xmlns:wne="http://schemas.microsoft.com/office/word/2006/wordml" xmlns:wps="http://schemas.microsoft.com/office/word/2010/wordprocessingShape" mc:Ignorable="w14 w15 w16se w16cid wp14">
+<w:ftr xmlns:wpc="http://schemas.microsoft.com/office/word/2010/wordprocessingCanvas" xmlns:mc="http://schemas.openxmlformats.org/markup-compatibility/2006" xmlns:o="urn:schemas-microsoft-com:office:office" xmlns:r="http://schemas.openxmlformats.org/officeDocument/2006/relationships" xmlns:m="http://schemas.openxmlformats.org/officeDocument/2006/math" xmlns:v="urn:schemas-microsoft-com:vml" xmlns:wp14="http://schemas.microsoft.com/office/word/2010/wordprocessingDrawing" xmlns:wp="http://schemas.openxmlformats.org/drawingml/2006/wordprocessingDrawing" xmlns:w10="urn:schemas-microsoft-com:office:word" xmlns:w="http://schemas.openxmlformats.org/wordprocessingml/2006/main" xmlns:w14="http://schemas.microsoft.com/office/word/2010/wordml" xmlns:w15="http://schemas.microsoft.com/office/word/2012/wordml" xmlns:wpg="http://schemas.microsoft.com/office/word/2010/wordprocessingGroup" xmlns:wpi="http://schemas.microsoft.com/office/word/2010/wordprocessingInk" xmlns:wne="http://schemas.microsoft.com/office/word/2006/wordml" xmlns:wps="http://schemas.microsoft.com/office/word/2010/wordprocessingShape" mc:Ignorable="w14 w15 wp14">
   <w:p>
     <w:pPr>
       <w:pStyle w:val="Footer"/>
@@ -4592,7 +4577,7 @@
         <w:noProof/>
         <w:sz w:val="20"/>
         <w:szCs w:val="20"/>
-        <w:lang w:val="en-GB" w:eastAsia="en-GB"/>
+        <w:lang w:val="bg-BG" w:eastAsia="bg-BG"/>
       </w:rPr>
       <w:drawing>
         <wp:anchor distT="0" distB="0" distL="114300" distR="114300" simplePos="0" relativeHeight="251663360" behindDoc="0" locked="0" layoutInCell="1" allowOverlap="1" wp14:anchorId="41A5BA20" wp14:editId="0DE232BF">
@@ -4660,7 +4645,7 @@
         <w:noProof/>
         <w:sz w:val="20"/>
         <w:szCs w:val="20"/>
-        <w:lang w:val="en-GB" w:eastAsia="en-GB"/>
+        <w:lang w:val="bg-BG" w:eastAsia="bg-BG"/>
       </w:rPr>
       <w:drawing>
         <wp:inline distT="0" distB="0" distL="0" distR="0" wp14:anchorId="39C18A0D" wp14:editId="50D9E532">
@@ -4714,7 +4699,7 @@
     <w:r>
       <w:rPr>
         <w:noProof/>
-        <w:lang w:val="en-GB" w:eastAsia="en-GB"/>
+        <w:lang w:val="bg-BG" w:eastAsia="bg-BG"/>
       </w:rPr>
       <mc:AlternateContent>
         <mc:Choice Requires="wps">
@@ -4771,7 +4756,7 @@
             </wp:anchor>
           </w:drawing>
         </mc:Choice>
-        <mc:Fallback>
+        <mc:Fallback xmlns:w16se="http://schemas.microsoft.com/office/word/2015/wordml/symex" xmlns:w16cid="http://schemas.microsoft.com/office/word/2016/wordml/cid" xmlns:am3d="http://schemas.microsoft.com/office/drawing/2017/model3d" xmlns:aink="http://schemas.microsoft.com/office/drawing/2016/ink" xmlns:cx8="http://schemas.microsoft.com/office/drawing/2016/5/14/chartex" xmlns:cx7="http://schemas.microsoft.com/office/drawing/2016/5/13/chartex" xmlns:cx6="http://schemas.microsoft.com/office/drawing/2016/5/12/chartex" xmlns:cx5="http://schemas.microsoft.com/office/drawing/2016/5/11/chartex" xmlns:cx4="http://schemas.microsoft.com/office/drawing/2016/5/10/chartex" xmlns:cx3="http://schemas.microsoft.com/office/drawing/2016/5/9/chartex" xmlns:cx2="http://schemas.microsoft.com/office/drawing/2015/10/21/chartex" xmlns:cx1="http://schemas.microsoft.com/office/drawing/2015/9/8/chartex" xmlns:cx="http://schemas.microsoft.com/office/drawing/2014/chartex">
           <w:pict>
             <v:line w14:anchorId="759EA34E" id="Straight Connector 1" o:spid="_x0000_s1026" style="position:absolute;flip:y;z-index:251661312;visibility:visible;mso-wrap-style:square;mso-wrap-distance-left:9pt;mso-wrap-distance-top:0;mso-wrap-distance-right:9pt;mso-wrap-distance-bottom:0;mso-position-horizontal:absolute;mso-position-horizontal-relative:text;mso-position-vertical:absolute;mso-position-vertical-relative:text" from="-.1pt,5.2pt" to="520.7pt,5.2pt" o:gfxdata="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" strokecolor="#f37123" strokeweight="1pt">
               <v:stroke endcap="round"/>
@@ -4783,7 +4768,7 @@
     <w:r>
       <w:rPr>
         <w:noProof/>
-        <w:lang w:val="en-GB" w:eastAsia="en-GB"/>
+        <w:lang w:val="bg-BG" w:eastAsia="bg-BG"/>
       </w:rPr>
       <mc:AlternateContent>
         <mc:Choice Requires="wps">
@@ -4878,7 +4863,7 @@
                               <w:sz w:val="18"/>
                               <w:szCs w:val="18"/>
                             </w:rPr>
-                            <w:t>5</w:t>
+                            <w:t>6</w:t>
                           </w:r>
                           <w:r>
                             <w:rPr>
@@ -4921,7 +4906,7 @@
                               <w:sz w:val="18"/>
                               <w:szCs w:val="18"/>
                             </w:rPr>
-                            <w:t>8</w:t>
+                            <w:t>7</w:t>
                           </w:r>
                           <w:r>
                             <w:rPr>
@@ -4997,7 +4982,7 @@
                         <w:sz w:val="18"/>
                         <w:szCs w:val="18"/>
                       </w:rPr>
-                      <w:t>5</w:t>
+                      <w:t>6</w:t>
                     </w:r>
                     <w:r>
                       <w:rPr>
@@ -5040,7 +5025,7 @@
                         <w:sz w:val="18"/>
                         <w:szCs w:val="18"/>
                       </w:rPr>
-                      <w:t>8</w:t>
+                      <w:t>7</w:t>
                     </w:r>
                     <w:r>
                       <w:rPr>
@@ -5060,7 +5045,7 @@
     <w:r>
       <w:rPr>
         <w:noProof/>
-        <w:lang w:val="en-GB" w:eastAsia="en-GB"/>
+        <w:lang w:val="bg-BG" w:eastAsia="bg-BG"/>
       </w:rPr>
       <mc:AlternateContent>
         <mc:Choice Requires="wps">
@@ -5138,7 +5123,7 @@
             </wp:anchor>
           </w:drawing>
         </mc:Choice>
-        <mc:Fallback>
+        <mc:Fallback xmlns:w16se="http://schemas.microsoft.com/office/word/2015/wordml/symex" xmlns:w16cid="http://schemas.microsoft.com/office/word/2016/wordml/cid" xmlns:am3d="http://schemas.microsoft.com/office/drawing/2017/model3d" xmlns:aink="http://schemas.microsoft.com/office/drawing/2016/ink" xmlns:cx8="http://schemas.microsoft.com/office/drawing/2016/5/14/chartex" xmlns:cx7="http://schemas.microsoft.com/office/drawing/2016/5/13/chartex" xmlns:cx6="http://schemas.microsoft.com/office/drawing/2016/5/12/chartex" xmlns:cx5="http://schemas.microsoft.com/office/drawing/2016/5/11/chartex" xmlns:cx4="http://schemas.microsoft.com/office/drawing/2016/5/10/chartex" xmlns:cx3="http://schemas.microsoft.com/office/drawing/2016/5/9/chartex" xmlns:cx2="http://schemas.microsoft.com/office/drawing/2015/10/21/chartex" xmlns:cx1="http://schemas.microsoft.com/office/drawing/2015/9/8/chartex" xmlns:cx="http://schemas.microsoft.com/office/drawing/2014/chartex">
           <w:pict>
             <v:shape w14:anchorId="1E40E52A" id="Text Box 2" o:spid="_x0000_s1027" type="#_x0000_t202" style="position:absolute;margin-left:125.15pt;margin-top:26.95pt;width:44.85pt;height:15.75pt;z-index:251660288;visibility:visible;mso-wrap-style:square;mso-wrap-distance-left:9pt;mso-wrap-distance-top:0;mso-wrap-distance-right:9pt;mso-wrap-distance-bottom:0;mso-position-horizontal:absolute;mso-position-horizontal-relative:text;mso-position-vertical:absolute;mso-position-vertical-relative:text;v-text-anchor:middle" o:gfxdata="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" filled="f" stroked="f" strokeweight=".5pt">
               <v:textbox inset=".5mm,0,0,0">
@@ -5165,7 +5150,7 @@
     <w:r>
       <w:rPr>
         <w:noProof/>
-        <w:lang w:val="en-GB" w:eastAsia="en-GB"/>
+        <w:lang w:val="bg-BG" w:eastAsia="bg-BG"/>
       </w:rPr>
       <mc:AlternateContent>
         <mc:Choice Requires="wps">
@@ -5273,7 +5258,7 @@
                               <w:noProof/>
                               <w:sz w:val="20"/>
                               <w:szCs w:val="20"/>
-                              <w:lang w:val="en-GB" w:eastAsia="en-GB"/>
+                              <w:lang w:val="bg-BG" w:eastAsia="bg-BG"/>
                             </w:rPr>
                             <w:drawing>
                               <wp:inline distT="0" distB="0" distL="0" distR="0" wp14:anchorId="05DDE038" wp14:editId="2BEF6DDB">
@@ -5331,7 +5316,7 @@
                               <w:noProof/>
                               <w:sz w:val="20"/>
                               <w:szCs w:val="20"/>
-                              <w:lang w:val="en-GB" w:eastAsia="en-GB"/>
+                              <w:lang w:val="bg-BG" w:eastAsia="bg-BG"/>
                             </w:rPr>
                             <w:drawing>
                               <wp:inline distT="0" distB="0" distL="0" distR="0" wp14:anchorId="1B56362A" wp14:editId="5568A74C">
@@ -5390,7 +5375,7 @@
                               <w:noProof/>
                               <w:sz w:val="20"/>
                               <w:szCs w:val="20"/>
-                              <w:lang w:val="en-GB" w:eastAsia="en-GB"/>
+                              <w:lang w:val="bg-BG" w:eastAsia="bg-BG"/>
                             </w:rPr>
                             <w:drawing>
                               <wp:inline distT="0" distB="0" distL="0" distR="0" wp14:anchorId="2AE6F7BC" wp14:editId="79BABB10">
@@ -5442,7 +5427,7 @@
                               <w:noProof/>
                               <w:sz w:val="20"/>
                               <w:szCs w:val="20"/>
-                              <w:lang w:val="en-GB" w:eastAsia="en-GB"/>
+                              <w:lang w:val="bg-BG" w:eastAsia="bg-BG"/>
                             </w:rPr>
                             <w:drawing>
                               <wp:inline distT="0" distB="0" distL="0" distR="0" wp14:anchorId="0BA757DE" wp14:editId="2DE28749">
@@ -5494,7 +5479,7 @@
                               <w:noProof/>
                               <w:sz w:val="20"/>
                               <w:szCs w:val="20"/>
-                              <w:lang w:val="en-GB" w:eastAsia="en-GB"/>
+                              <w:lang w:val="bg-BG" w:eastAsia="bg-BG"/>
                             </w:rPr>
                             <w:drawing>
                               <wp:inline distT="0" distB="0" distL="0" distR="0" wp14:anchorId="666CD8BA" wp14:editId="78C35645">
@@ -5546,7 +5531,7 @@
                               <w:noProof/>
                               <w:sz w:val="20"/>
                               <w:szCs w:val="20"/>
-                              <w:lang w:val="en-GB" w:eastAsia="en-GB"/>
+                              <w:lang w:val="bg-BG" w:eastAsia="bg-BG"/>
                             </w:rPr>
                             <w:drawing>
                               <wp:inline distT="0" distB="0" distL="0" distR="0" wp14:anchorId="78D19B2F" wp14:editId="1C3B5FAD">
@@ -5604,7 +5589,7 @@
                               <w:noProof/>
                               <w:sz w:val="20"/>
                               <w:szCs w:val="20"/>
-                              <w:lang w:val="en-GB" w:eastAsia="en-GB"/>
+                              <w:lang w:val="bg-BG" w:eastAsia="bg-BG"/>
                             </w:rPr>
                             <w:drawing>
                               <wp:inline distT="0" distB="0" distL="0" distR="0" wp14:anchorId="2CD21E3B" wp14:editId="13DE819F">
@@ -5662,7 +5647,7 @@
                               <w:noProof/>
                               <w:sz w:val="20"/>
                               <w:szCs w:val="20"/>
-                              <w:lang w:val="en-GB" w:eastAsia="en-GB"/>
+                              <w:lang w:val="bg-BG" w:eastAsia="bg-BG"/>
                             </w:rPr>
                             <w:drawing>
                               <wp:inline distT="0" distB="0" distL="0" distR="0" wp14:anchorId="5A1F6F7A" wp14:editId="03047670">
@@ -5714,7 +5699,7 @@
                               <w:noProof/>
                               <w:sz w:val="20"/>
                               <w:szCs w:val="20"/>
-                              <w:lang w:val="en-GB" w:eastAsia="en-GB"/>
+                              <w:lang w:val="bg-BG" w:eastAsia="bg-BG"/>
                             </w:rPr>
                             <w:drawing>
                               <wp:inline distT="0" distB="0" distL="0" distR="0" wp14:anchorId="5D40555E" wp14:editId="0817D736">
@@ -5772,7 +5757,7 @@
                               <w:noProof/>
                               <w:sz w:val="20"/>
                               <w:szCs w:val="20"/>
-                              <w:lang w:val="en-GB" w:eastAsia="en-GB"/>
+                              <w:lang w:val="bg-BG" w:eastAsia="bg-BG"/>
                             </w:rPr>
                             <w:drawing>
                               <wp:inline distT="0" distB="0" distL="0" distR="0" wp14:anchorId="15A7F7DB" wp14:editId="67DC39BD">
@@ -5824,7 +5809,7 @@
             </wp:anchor>
           </w:drawing>
         </mc:Choice>
-        <mc:Fallback>
+        <mc:Fallback xmlns:w16se="http://schemas.microsoft.com/office/word/2015/wordml/symex" xmlns:w16cid="http://schemas.microsoft.com/office/word/2016/wordml/cid" xmlns:am3d="http://schemas.microsoft.com/office/drawing/2017/model3d" xmlns:aink="http://schemas.microsoft.com/office/drawing/2016/ink" xmlns:cx8="http://schemas.microsoft.com/office/drawing/2016/5/14/chartex" xmlns:cx7="http://schemas.microsoft.com/office/drawing/2016/5/13/chartex" xmlns:cx6="http://schemas.microsoft.com/office/drawing/2016/5/12/chartex" xmlns:cx5="http://schemas.microsoft.com/office/drawing/2016/5/11/chartex" xmlns:cx4="http://schemas.microsoft.com/office/drawing/2016/5/10/chartex" xmlns:cx3="http://schemas.microsoft.com/office/drawing/2016/5/9/chartex" xmlns:cx2="http://schemas.microsoft.com/office/drawing/2015/10/21/chartex" xmlns:cx1="http://schemas.microsoft.com/office/drawing/2015/9/8/chartex" xmlns:cx="http://schemas.microsoft.com/office/drawing/2014/chartex">
           <w:pict>
             <v:shape w14:anchorId="4A54939D" id="Text Box 17" o:spid="_x0000_s1028" type="#_x0000_t202" style="position:absolute;margin-left:124.4pt;margin-top:6.7pt;width:396.3pt;height:40.45pt;z-index:251659264;visibility:visible;mso-wrap-style:square;mso-wrap-distance-left:9pt;mso-wrap-distance-top:0;mso-wrap-distance-right:9pt;mso-wrap-distance-bottom:0;mso-position-horizontal:absolute;mso-position-horizontal-relative:text;mso-position-vertical:absolute;mso-position-vertical-relative:text;v-text-anchor:top" o:gfxdata="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" filled="f" stroked="f">
               <v:textbox inset=".5mm,1.2mm,.5mm,.5mm">
@@ -6445,7 +6430,7 @@
 </file>
 
 <file path=word/footnotes.xml><?xml version="1.0" encoding="utf-8"?>
-<w:footnotes xmlns:wpc="http://schemas.microsoft.com/office/word/2010/wordprocessingCanvas" xmlns:cx="http://schemas.microsoft.com/office/drawing/2014/chartex" xmlns:cx1="http://schemas.microsoft.com/office/drawing/2015/9/8/chartex" xmlns:cx2="http://schemas.microsoft.com/office/drawing/2015/10/21/chartex" xmlns:cx3="http://schemas.microsoft.com/office/drawing/2016/5/9/chartex" xmlns:cx4="http://schemas.microsoft.com/office/drawing/2016/5/10/chartex" xmlns:cx5="http://schemas.microsoft.com/office/drawing/2016/5/11/chartex" xmlns:cx6="http://schemas.microsoft.com/office/drawing/2016/5/12/chartex" xmlns:cx7="http://schemas.microsoft.com/office/drawing/2016/5/13/chartex" xmlns:cx8="http://schemas.microsoft.com/office/drawing/2016/5/14/chartex" xmlns:mc="http://schemas.openxmlformats.org/markup-compatibility/2006" xmlns:aink="http://schemas.microsoft.com/office/drawing/2016/ink" xmlns:am3d="http://schemas.microsoft.com/office/drawing/2017/model3d" xmlns:o="urn:schemas-microsoft-com:office:office" xmlns:r="http://schemas.openxmlformats.org/officeDocument/2006/relationships" xmlns:m="http://schemas.openxmlformats.org/officeDocument/2006/math" xmlns:v="urn:schemas-microsoft-com:vml" xmlns:wp14="http://schemas.microsoft.com/office/word/2010/wordprocessingDrawing" xmlns:wp="http://schemas.openxmlformats.org/drawingml/2006/wordprocessingDrawing" xmlns:w10="urn:schemas-microsoft-com:office:word" xmlns:w="http://schemas.openxmlformats.org/wordprocessingml/2006/main" xmlns:w14="http://schemas.microsoft.com/office/word/2010/wordml" xmlns:w15="http://schemas.microsoft.com/office/word/2012/wordml" xmlns:w16cid="http://schemas.microsoft.com/office/word/2016/wordml/cid" xmlns:w16se="http://schemas.microsoft.com/office/word/2015/wordml/symex" xmlns:wpg="http://schemas.microsoft.com/office/word/2010/wordprocessingGroup" xmlns:wpi="http://schemas.microsoft.com/office/word/2010/wordprocessingInk" xmlns:wne="http://schemas.microsoft.com/office/word/2006/wordml" xmlns:wps="http://schemas.microsoft.com/office/word/2010/wordprocessingShape" mc:Ignorable="w14 w15 w16se w16cid wp14">
+<w:footnotes xmlns:wpc="http://schemas.microsoft.com/office/word/2010/wordprocessingCanvas" xmlns:mc="http://schemas.openxmlformats.org/markup-compatibility/2006" xmlns:o="urn:schemas-microsoft-com:office:office" xmlns:r="http://schemas.openxmlformats.org/officeDocument/2006/relationships" xmlns:m="http://schemas.openxmlformats.org/officeDocument/2006/math" xmlns:v="urn:schemas-microsoft-com:vml" xmlns:wp14="http://schemas.microsoft.com/office/word/2010/wordprocessingDrawing" xmlns:wp="http://schemas.openxmlformats.org/drawingml/2006/wordprocessingDrawing" xmlns:w10="urn:schemas-microsoft-com:office:word" xmlns:w="http://schemas.openxmlformats.org/wordprocessingml/2006/main" xmlns:w14="http://schemas.microsoft.com/office/word/2010/wordml" xmlns:w15="http://schemas.microsoft.com/office/word/2012/wordml" xmlns:wpg="http://schemas.microsoft.com/office/word/2010/wordprocessingGroup" xmlns:wpi="http://schemas.microsoft.com/office/word/2010/wordprocessingInk" xmlns:wne="http://schemas.microsoft.com/office/word/2006/wordml" xmlns:wps="http://schemas.microsoft.com/office/word/2010/wordprocessingShape" mc:Ignorable="w14 w15 wp14">
   <w:footnote w:type="separator" w:id="-1">
     <w:p>
       <w:pPr>
@@ -6470,7 +6455,7 @@
 </file>
 
 <file path=word/header1.xml><?xml version="1.0" encoding="utf-8"?>
-<w:hdr xmlns:wpc="http://schemas.microsoft.com/office/word/2010/wordprocessingCanvas" xmlns:cx="http://schemas.microsoft.com/office/drawing/2014/chartex" xmlns:cx1="http://schemas.microsoft.com/office/drawing/2015/9/8/chartex" xmlns:cx2="http://schemas.microsoft.com/office/drawing/2015/10/21/chartex" xmlns:cx3="http://schemas.microsoft.com/office/drawing/2016/5/9/chartex" xmlns:cx4="http://schemas.microsoft.com/office/drawing/2016/5/10/chartex" xmlns:cx5="http://schemas.microsoft.com/office/drawing/2016/5/11/chartex" xmlns:cx6="http://schemas.microsoft.com/office/drawing/2016/5/12/chartex" xmlns:cx7="http://schemas.microsoft.com/office/drawing/2016/5/13/chartex" xmlns:cx8="http://schemas.microsoft.com/office/drawing/2016/5/14/chartex" xmlns:mc="http://schemas.openxmlformats.org/markup-compatibility/2006" xmlns:aink="http://schemas.microsoft.com/office/drawing/2016/ink" xmlns:am3d="http://schemas.microsoft.com/office/drawing/2017/model3d" xmlns:o="urn:schemas-microsoft-com:office:office" xmlns:r="http://schemas.openxmlformats.org/officeDocument/2006/relationships" xmlns:m="http://schemas.openxmlformats.org/officeDocument/2006/math" xmlns:v="urn:schemas-microsoft-com:vml" xmlns:wp14="http://schemas.microsoft.com/office/word/2010/wordprocessingDrawing" xmlns:wp="http://schemas.openxmlformats.org/drawingml/2006/wordprocessingDrawing" xmlns:w10="urn:schemas-microsoft-com:office:word" xmlns:w="http://schemas.openxmlformats.org/wordprocessingml/2006/main" xmlns:w14="http://schemas.microsoft.com/office/word/2010/wordml" xmlns:w15="http://schemas.microsoft.com/office/word/2012/wordml" xmlns:w16cid="http://schemas.microsoft.com/office/word/2016/wordml/cid" xmlns:w16se="http://schemas.microsoft.com/office/word/2015/wordml/symex" xmlns:wpg="http://schemas.microsoft.com/office/word/2010/wordprocessingGroup" xmlns:wpi="http://schemas.microsoft.com/office/word/2010/wordprocessingInk" xmlns:wne="http://schemas.microsoft.com/office/word/2006/wordml" xmlns:wps="http://schemas.microsoft.com/office/word/2010/wordprocessingShape" mc:Ignorable="w14 w15 w16se w16cid wp14">
+<w:hdr xmlns:wpc="http://schemas.microsoft.com/office/word/2010/wordprocessingCanvas" xmlns:mc="http://schemas.openxmlformats.org/markup-compatibility/2006" xmlns:o="urn:schemas-microsoft-com:office:office" xmlns:r="http://schemas.openxmlformats.org/officeDocument/2006/relationships" xmlns:m="http://schemas.openxmlformats.org/officeDocument/2006/math" xmlns:v="urn:schemas-microsoft-com:vml" xmlns:wp14="http://schemas.microsoft.com/office/word/2010/wordprocessingDrawing" xmlns:wp="http://schemas.openxmlformats.org/drawingml/2006/wordprocessingDrawing" xmlns:w10="urn:schemas-microsoft-com:office:word" xmlns:w="http://schemas.openxmlformats.org/wordprocessingml/2006/main" xmlns:w14="http://schemas.microsoft.com/office/word/2010/wordml" xmlns:w15="http://schemas.microsoft.com/office/word/2012/wordml" xmlns:wpg="http://schemas.microsoft.com/office/word/2010/wordprocessingGroup" xmlns:wpi="http://schemas.microsoft.com/office/word/2010/wordprocessingInk" xmlns:wne="http://schemas.microsoft.com/office/word/2006/wordml" xmlns:wps="http://schemas.microsoft.com/office/word/2010/wordprocessingShape" mc:Ignorable="w14 w15 wp14">
   <w:p>
     <w:pPr>
       <w:pStyle w:val="Header"/>
@@ -6481,7 +6466,7 @@
 </file>
 
 <file path=word/numbering.xml><?xml version="1.0" encoding="utf-8"?>
-<w:numbering xmlns:wpc="http://schemas.microsoft.com/office/word/2010/wordprocessingCanvas" xmlns:cx="http://schemas.microsoft.com/office/drawing/2014/chartex" xmlns:cx1="http://schemas.microsoft.com/office/drawing/2015/9/8/chartex" xmlns:cx2="http://schemas.microsoft.com/office/drawing/2015/10/21/chartex" xmlns:cx3="http://schemas.microsoft.com/office/drawing/2016/5/9/chartex" xmlns:cx4="http://schemas.microsoft.com/office/drawing/2016/5/10/chartex" xmlns:cx5="http://schemas.microsoft.com/office/drawing/2016/5/11/chartex" xmlns:cx6="http://schemas.microsoft.com/office/drawing/2016/5/12/chartex" xmlns:cx7="http://schemas.microsoft.com/office/drawing/2016/5/13/chartex" xmlns:cx8="http://schemas.microsoft.com/office/drawing/2016/5/14/chartex" xmlns:mc="http://schemas.openxmlformats.org/markup-compatibility/2006" xmlns:aink="http://schemas.microsoft.com/office/drawing/2016/ink" xmlns:am3d="http://schemas.microsoft.com/office/drawing/2017/model3d" xmlns:o="urn:schemas-microsoft-com:office:office" xmlns:r="http://schemas.openxmlformats.org/officeDocument/2006/relationships" xmlns:m="http://schemas.openxmlformats.org/officeDocument/2006/math" xmlns:v="urn:schemas-microsoft-com:vml" xmlns:wp14="http://schemas.microsoft.com/office/word/2010/wordprocessingDrawing" xmlns:wp="http://schemas.openxmlformats.org/drawingml/2006/wordprocessingDrawing" xmlns:w10="urn:schemas-microsoft-com:office:word" xmlns:w="http://schemas.openxmlformats.org/wordprocessingml/2006/main" xmlns:w14="http://schemas.microsoft.com/office/word/2010/wordml" xmlns:w15="http://schemas.microsoft.com/office/word/2012/wordml" xmlns:w16cid="http://schemas.microsoft.com/office/word/2016/wordml/cid" xmlns:w16se="http://schemas.microsoft.com/office/word/2015/wordml/symex" xmlns:wpg="http://schemas.microsoft.com/office/word/2010/wordprocessingGroup" xmlns:wpi="http://schemas.microsoft.com/office/word/2010/wordprocessingInk" xmlns:wne="http://schemas.microsoft.com/office/word/2006/wordml" xmlns:wps="http://schemas.microsoft.com/office/word/2010/wordprocessingShape" mc:Ignorable="w14 w15 w16se w16cid wp14">
+<w:numbering xmlns:wpc="http://schemas.microsoft.com/office/word/2010/wordprocessingCanvas" xmlns:mc="http://schemas.openxmlformats.org/markup-compatibility/2006" xmlns:o="urn:schemas-microsoft-com:office:office" xmlns:r="http://schemas.openxmlformats.org/officeDocument/2006/relationships" xmlns:m="http://schemas.openxmlformats.org/officeDocument/2006/math" xmlns:v="urn:schemas-microsoft-com:vml" xmlns:wp14="http://schemas.microsoft.com/office/word/2010/wordprocessingDrawing" xmlns:wp="http://schemas.openxmlformats.org/drawingml/2006/wordprocessingDrawing" xmlns:w10="urn:schemas-microsoft-com:office:word" xmlns:w="http://schemas.openxmlformats.org/wordprocessingml/2006/main" xmlns:w14="http://schemas.microsoft.com/office/word/2010/wordml" xmlns:w15="http://schemas.microsoft.com/office/word/2012/wordml" xmlns:wpg="http://schemas.microsoft.com/office/word/2010/wordprocessingGroup" xmlns:wpi="http://schemas.microsoft.com/office/word/2010/wordprocessingInk" xmlns:wne="http://schemas.microsoft.com/office/word/2006/wordml" xmlns:wps="http://schemas.microsoft.com/office/word/2010/wordprocessingShape" mc:Ignorable="w14 w15 wp14">
   <w:abstractNum w:abstractNumId="0" w15:restartNumberingAfterBreak="0">
     <w:nsid w:val="00881A8A"/>
     <w:multiLevelType w:val="hybridMultilevel"/>
@@ -9551,7 +9536,7 @@
 </file>
 
 <file path=word/styles.xml><?xml version="1.0" encoding="utf-8"?>
-<w:styles xmlns:mc="http://schemas.openxmlformats.org/markup-compatibility/2006" xmlns:r="http://schemas.openxmlformats.org/officeDocument/2006/relationships" xmlns:w="http://schemas.openxmlformats.org/wordprocessingml/2006/main" xmlns:w14="http://schemas.microsoft.com/office/word/2010/wordml" xmlns:w15="http://schemas.microsoft.com/office/word/2012/wordml" xmlns:w16cid="http://schemas.microsoft.com/office/word/2016/wordml/cid" xmlns:w16se="http://schemas.microsoft.com/office/word/2015/wordml/symex" mc:Ignorable="w14 w15 w16se w16cid">
+<w:styles xmlns:mc="http://schemas.openxmlformats.org/markup-compatibility/2006" xmlns:r="http://schemas.openxmlformats.org/officeDocument/2006/relationships" xmlns:w="http://schemas.openxmlformats.org/wordprocessingml/2006/main" xmlns:w14="http://schemas.microsoft.com/office/word/2010/wordml" xmlns:w15="http://schemas.microsoft.com/office/word/2012/wordml" mc:Ignorable="w14 w15">
   <w:docDefaults>
     <w:rPrDefault>
       <w:rPr>
@@ -9567,7 +9552,7 @@
       </w:pPr>
     </w:pPrDefault>
   </w:docDefaults>
-  <w:latentStyles w:defLockedState="0" w:defUIPriority="99" w:defSemiHidden="0" w:defUnhideWhenUsed="0" w:defQFormat="0" w:count="375">
+  <w:latentStyles w:defLockedState="0" w:defUIPriority="99" w:defSemiHidden="0" w:defUnhideWhenUsed="0" w:defQFormat="0" w:count="371">
     <w:lsdException w:name="Normal" w:uiPriority="0" w:qFormat="1"/>
     <w:lsdException w:name="heading 1" w:uiPriority="9" w:qFormat="1"/>
     <w:lsdException w:name="heading 2" w:semiHidden="1" w:uiPriority="9" w:unhideWhenUsed="1" w:qFormat="1"/>
@@ -9939,10 +9924,6 @@
     <w:lsdException w:name="List Table 5 Dark Accent 6" w:uiPriority="50"/>
     <w:lsdException w:name="List Table 6 Colorful Accent 6" w:uiPriority="51"/>
     <w:lsdException w:name="List Table 7 Colorful Accent 6" w:uiPriority="52"/>
-    <w:lsdException w:name="Mention" w:semiHidden="1" w:unhideWhenUsed="1"/>
-    <w:lsdException w:name="Smart Hyperlink" w:semiHidden="1" w:unhideWhenUsed="1"/>
-    <w:lsdException w:name="Hashtag" w:semiHidden="1" w:unhideWhenUsed="1"/>
-    <w:lsdException w:name="Unresolved Mention" w:semiHidden="1" w:unhideWhenUsed="1"/>
   </w:latentStyles>
   <w:style w:type="paragraph" w:default="1" w:styleId="Normal">
     <w:name w:val="Normal"/>
@@ -10070,6 +10051,7 @@
   <w:style w:type="character" w:default="1" w:styleId="DefaultParagraphFont">
     <w:name w:val="Default Paragraph Font"/>
     <w:uiPriority w:val="1"/>
+    <w:semiHidden/>
     <w:unhideWhenUsed/>
   </w:style>
   <w:style w:type="table" w:default="1" w:styleId="TableNormal">
@@ -10713,7 +10695,7 @@
 </file>
 
 <file path=customXml/itemProps1.xml><?xml version="1.0" encoding="utf-8"?>
-<ds:datastoreItem xmlns:ds="http://schemas.openxmlformats.org/officeDocument/2006/customXml" ds:itemID="{5AB40B2E-96D0-4023-ABFC-8EC152725060}">
+<ds:datastoreItem xmlns:ds="http://schemas.openxmlformats.org/officeDocument/2006/customXml" ds:itemID="{5529CE6D-05FB-488A-84E0-C58680F3C240}">
   <ds:schemaRefs>
     <ds:schemaRef ds:uri="http://schemas.openxmlformats.org/officeDocument/2006/bibliography"/>
   </ds:schemaRefs>

</xml_diff>